<commit_message>
backup data tanggal 5
</commit_message>
<xml_diff>
--- a/KasirIR/Barcode UNTUK ACC.docx
+++ b/KasirIR/Barcode UNTUK ACC.docx
@@ -41,129 +41,129 @@
           </w:tcPr>
           <w:p>
             <w:pPr>
+              <w:spacing w:before="120" w:line="276" w:lineRule="auto"/>
+              <w:ind w:right="84"/>
+              <w:jc w:val="center"/>
+              <w:rPr>
+                <w:rFonts w:ascii="Yummo Bold" w:hAnsi="Yummo Bold" w:cs="Arial"/>
+                <w:bCs/>
+                <w:color w:val="7030A0"/>
+                <w:sz w:val="12"/>
+                <w:szCs w:val="2"/>
+                <w:lang w:val="en-US"/>
+              </w:rPr>
+            </w:pPr>
+            <w:r>
+              <w:rPr>
+                <w:rFonts w:ascii="Yummo Bold" w:hAnsi="Yummo Bold" w:cs="Arial"/>
+                <w:bCs/>
+                <w:color w:val="7030A0"/>
+                <w:sz w:val="12"/>
+                <w:szCs w:val="2"/>
+                <w:lang w:val="en-US"/>
+              </w:rPr>
+              <w:fldChar w:fldCharType="begin"/>
+            </w:r>
+            <w:r>
+              <w:rPr>
+                <w:rFonts w:ascii="Yummo Bold" w:hAnsi="Yummo Bold" w:cs="Arial"/>
+                <w:bCs/>
+                <w:color w:val="7030A0"/>
+                <w:sz w:val="12"/>
+                <w:szCs w:val="2"/>
+                <w:lang w:val="en-US"/>
+              </w:rPr>
+              <w:instrText xml:space="preserve"> MERGEFIELD NAMA_BARANG </w:instrText>
+            </w:r>
+            <w:r>
+              <w:rPr>
+                <w:rFonts w:ascii="Yummo Bold" w:hAnsi="Yummo Bold" w:cs="Arial"/>
+                <w:bCs/>
+                <w:color w:val="7030A0"/>
+                <w:sz w:val="12"/>
+                <w:szCs w:val="2"/>
+                <w:lang w:val="en-US"/>
+              </w:rPr>
+              <w:fldChar w:fldCharType="separate"/>
+            </w:r>
+            <w:r>
+              <w:rPr>
+                <w:rFonts w:ascii="Yummo Bold" w:hAnsi="Yummo Bold" w:cs="Arial"/>
+                <w:bCs/>
+                <w:noProof/>
+                <w:color w:val="7030A0"/>
+                <w:sz w:val="12"/>
+                <w:szCs w:val="2"/>
+                <w:lang w:val="en-US"/>
+              </w:rPr>
+              <w:t>CHARGER REALME X50 PRO MICRO</w:t>
+            </w:r>
+            <w:r>
+              <w:rPr>
+                <w:rFonts w:ascii="Yummo Bold" w:hAnsi="Yummo Bold" w:cs="Arial"/>
+                <w:bCs/>
+                <w:color w:val="7030A0"/>
+                <w:sz w:val="12"/>
+                <w:szCs w:val="2"/>
+                <w:lang w:val="en-US"/>
+              </w:rPr>
+              <w:fldChar w:fldCharType="end"/>
+            </w:r>
+          </w:p>
+          <w:p>
+            <w:pPr>
               <w:spacing w:line="276" w:lineRule="auto"/>
               <w:ind w:right="84"/>
               <w:jc w:val="center"/>
               <w:rPr>
-                <w:rFonts w:ascii="Yummo Bold" w:hAnsi="Yummo Bold" w:cs="Arial"/>
-                <w:bCs/>
-                <w:color w:val="7030A0"/>
-                <w:sz w:val="12"/>
-                <w:szCs w:val="2"/>
-                <w:lang w:val="en-US"/>
-              </w:rPr>
-            </w:pPr>
-            <w:r>
-              <w:rPr>
-                <w:rFonts w:ascii="Yummo Bold" w:hAnsi="Yummo Bold" w:cs="Arial"/>
-                <w:bCs/>
-                <w:color w:val="7030A0"/>
-                <w:sz w:val="12"/>
-                <w:szCs w:val="2"/>
-                <w:lang w:val="en-US"/>
-              </w:rPr>
-              <w:fldChar w:fldCharType="begin"/>
-            </w:r>
-            <w:r>
-              <w:rPr>
-                <w:rFonts w:ascii="Yummo Bold" w:hAnsi="Yummo Bold" w:cs="Arial"/>
-                <w:bCs/>
-                <w:color w:val="7030A0"/>
-                <w:sz w:val="12"/>
-                <w:szCs w:val="2"/>
-                <w:lang w:val="en-US"/>
-              </w:rPr>
-              <w:instrText xml:space="preserve"> MERGEFIELD NAMA_BARANG </w:instrText>
-            </w:r>
-            <w:r>
-              <w:rPr>
-                <w:rFonts w:ascii="Yummo Bold" w:hAnsi="Yummo Bold" w:cs="Arial"/>
-                <w:bCs/>
-                <w:color w:val="7030A0"/>
-                <w:sz w:val="12"/>
-                <w:szCs w:val="2"/>
+                <w:rFonts w:ascii="Bar-Code 39 lesbar" w:hAnsi="Bar-Code 39 lesbar" w:cs="Arial"/>
+                <w:bCs/>
+                <w:color w:val="FF0000"/>
+                <w:sz w:val="34"/>
+                <w:szCs w:val="34"/>
+                <w:lang w:val="en-US"/>
+              </w:rPr>
+            </w:pPr>
+            <w:r>
+              <w:rPr>
+                <w:rFonts w:ascii="Bar-Code 39 lesbar" w:hAnsi="Bar-Code 39 lesbar" w:cs="Arial"/>
+                <w:bCs/>
+                <w:sz w:val="34"/>
+                <w:szCs w:val="34"/>
+                <w:lang w:val="en-US"/>
+              </w:rPr>
+              <w:fldChar w:fldCharType="begin"/>
+            </w:r>
+            <w:r>
+              <w:rPr>
+                <w:rFonts w:ascii="Bar-Code 39 lesbar" w:hAnsi="Bar-Code 39 lesbar" w:cs="Arial"/>
+                <w:bCs/>
+                <w:sz w:val="34"/>
+                <w:szCs w:val="34"/>
+                <w:lang w:val="en-US"/>
+              </w:rPr>
+              <w:instrText xml:space="preserve"> MERGEFIELD KB </w:instrText>
+            </w:r>
+            <w:r>
+              <w:rPr>
+                <w:rFonts w:ascii="Bar-Code 39 lesbar" w:hAnsi="Bar-Code 39 lesbar" w:cs="Arial"/>
+                <w:bCs/>
+                <w:sz w:val="34"/>
+                <w:szCs w:val="34"/>
                 <w:lang w:val="en-US"/>
               </w:rPr>
               <w:fldChar w:fldCharType="separate"/>
             </w:r>
             <w:r>
               <w:rPr>
-                <w:rFonts w:ascii="Yummo Bold" w:hAnsi="Yummo Bold" w:cs="Arial"/>
+                <w:rFonts w:ascii="Bar-Code 39 lesbar" w:hAnsi="Bar-Code 39 lesbar" w:cs="Arial"/>
                 <w:bCs/>
                 <w:noProof/>
-                <w:color w:val="7030A0"/>
-                <w:sz w:val="12"/>
-                <w:szCs w:val="2"/>
-                <w:lang w:val="en-US"/>
-              </w:rPr>
-              <w:t>CHARGER ALL BRAND ANK-8</w:t>
-            </w:r>
-            <w:r>
-              <w:rPr>
-                <w:rFonts w:ascii="Yummo Bold" w:hAnsi="Yummo Bold" w:cs="Arial"/>
-                <w:bCs/>
-                <w:color w:val="7030A0"/>
-                <w:sz w:val="12"/>
-                <w:szCs w:val="2"/>
-                <w:lang w:val="en-US"/>
-              </w:rPr>
-              <w:fldChar w:fldCharType="end"/>
-            </w:r>
-          </w:p>
-          <w:p>
-            <w:pPr>
-              <w:spacing w:line="276" w:lineRule="auto"/>
-              <w:ind w:right="84"/>
-              <w:jc w:val="center"/>
-              <w:rPr>
-                <w:rFonts w:ascii="Bar-Code 39 lesbar" w:hAnsi="Bar-Code 39 lesbar" w:cs="Arial"/>
-                <w:bCs/>
-                <w:color w:val="FF0000"/>
-                <w:sz w:val="34"/>
-                <w:szCs w:val="34"/>
-                <w:lang w:val="en-US"/>
-              </w:rPr>
-            </w:pPr>
-            <w:r>
-              <w:rPr>
-                <w:rFonts w:ascii="Bar-Code 39 lesbar" w:hAnsi="Bar-Code 39 lesbar" w:cs="Arial"/>
-                <w:bCs/>
-                <w:sz w:val="34"/>
-                <w:szCs w:val="34"/>
-                <w:lang w:val="en-US"/>
-              </w:rPr>
-              <w:fldChar w:fldCharType="begin"/>
-            </w:r>
-            <w:r>
-              <w:rPr>
-                <w:rFonts w:ascii="Bar-Code 39 lesbar" w:hAnsi="Bar-Code 39 lesbar" w:cs="Arial"/>
-                <w:bCs/>
-                <w:sz w:val="34"/>
-                <w:szCs w:val="34"/>
-                <w:lang w:val="en-US"/>
-              </w:rPr>
-              <w:instrText xml:space="preserve"> MERGEFIELD KB </w:instrText>
-            </w:r>
-            <w:r>
-              <w:rPr>
-                <w:rFonts w:ascii="Bar-Code 39 lesbar" w:hAnsi="Bar-Code 39 lesbar" w:cs="Arial"/>
-                <w:bCs/>
-                <w:sz w:val="34"/>
-                <w:szCs w:val="34"/>
-                <w:lang w:val="en-US"/>
-              </w:rPr>
-              <w:fldChar w:fldCharType="separate"/>
-            </w:r>
-            <w:r>
-              <w:rPr>
-                <w:rFonts w:ascii="Bar-Code 39 lesbar" w:hAnsi="Bar-Code 39 lesbar" w:cs="Arial"/>
-                <w:bCs/>
-                <w:noProof/>
-                <w:sz w:val="34"/>
-                <w:szCs w:val="34"/>
-                <w:lang w:val="en-US"/>
-              </w:rPr>
-              <w:t>*K56*</w:t>
+                <w:sz w:val="34"/>
+                <w:szCs w:val="34"/>
+                <w:lang w:val="en-US"/>
+              </w:rPr>
+              <w:t>*K58*</w:t>
             </w:r>
             <w:r>
               <w:rPr>
@@ -269,7 +269,7 @@
                 <w:szCs w:val="2"/>
                 <w:lang w:val="en-US"/>
               </w:rPr>
-              <w:t>CHARGER ALL BRAND ANK-8</w:t>
+              <w:t>CHARGER REALME X50 PRO MICRO</w:t>
             </w:r>
             <w:r>
               <w:rPr>
@@ -332,7 +332,7 @@
                 <w:szCs w:val="34"/>
                 <w:lang w:val="en-US"/>
               </w:rPr>
-              <w:t>*K56*</w:t>
+              <w:t>*K58*</w:t>
             </w:r>
             <w:r>
               <w:rPr>
@@ -438,7 +438,7 @@
                 <w:szCs w:val="2"/>
                 <w:lang w:val="en-US"/>
               </w:rPr>
-              <w:t>CHARGER ALL BRAND ANK-8</w:t>
+              <w:t>CHARGER REALME X50 PRO MICRO</w:t>
             </w:r>
             <w:r>
               <w:rPr>
@@ -501,7 +501,7 @@
                 <w:szCs w:val="34"/>
                 <w:lang w:val="en-US"/>
               </w:rPr>
-              <w:t>*K56*</w:t>
+              <w:t>*K58*</w:t>
             </w:r>
             <w:r>
               <w:rPr>
@@ -607,7 +607,7 @@
                 <w:szCs w:val="2"/>
                 <w:lang w:val="en-US"/>
               </w:rPr>
-              <w:t>CHARGER ALL BRAND ANK-8</w:t>
+              <w:t>CHARGER REALME X50 PRO MICRO</w:t>
             </w:r>
             <w:r>
               <w:rPr>
@@ -670,7 +670,7 @@
                 <w:szCs w:val="34"/>
                 <w:lang w:val="en-US"/>
               </w:rPr>
-              <w:t>*K56*</w:t>
+              <w:t>*K58*</w:t>
             </w:r>
             <w:r>
               <w:rPr>
@@ -776,7 +776,7 @@
                 <w:szCs w:val="2"/>
                 <w:lang w:val="en-US"/>
               </w:rPr>
-              <w:t>CHARGER ALL BRAND ANK-8</w:t>
+              <w:t>CHARGER REALME X50 PRO MICRO</w:t>
             </w:r>
             <w:r>
               <w:rPr>
@@ -838,7 +838,7 @@
                 <w:szCs w:val="34"/>
                 <w:lang w:val="en-US"/>
               </w:rPr>
-              <w:t>*K56*</w:t>
+              <w:t>*K58*</w:t>
             </w:r>
             <w:r>
               <w:rPr>

</xml_diff>